<commit_message>
Added Coopers Strengths & Weakness section to Team Member Report
</commit_message>
<xml_diff>
--- a/Documents/Deliverable drafts_&_templates/Deliverable 2/SixGuys_Deliverable_2_TeamMemberReport_3.docx
+++ b/Documents/Deliverable drafts_&_templates/Deliverable 2/SixGuys_Deliverable_2_TeamMemberReport_3.docx
@@ -25,17 +25,8 @@
           <w:rFonts w:ascii="Arial" w:eastAsia="Arial" w:hAnsi="Arial" w:cs="Arial"/>
           <w:sz w:val="24"/>
         </w:rPr>
-        <w:t xml:space="preserve">: David </w:t>
-      </w:r>
-      <w:proofErr w:type="spellStart"/>
-      <w:r>
-        <w:rPr>
-          <w:rFonts w:ascii="Arial" w:eastAsia="Arial" w:hAnsi="Arial" w:cs="Arial"/>
-          <w:sz w:val="24"/>
-        </w:rPr>
-        <w:t>Sincyr</w:t>
-      </w:r>
-      <w:proofErr w:type="spellEnd"/>
+        <w:t>: David Sincyr</w:t>
+      </w:r>
     </w:p>
     <w:p>
       <w:r>
@@ -474,6 +465,22 @@
       </w:r>
     </w:p>
     <w:p>
+      <w:pPr>
+        <w:numPr>
+          <w:ilvl w:val="0"/>
+          <w:numId w:val="4"/>
+        </w:numPr>
+        <w:ind w:left="720" w:hanging="360"/>
+      </w:pPr>
+      <w:r>
+        <w:rPr>
+          <w:rFonts w:ascii="Arial" w:eastAsia="Arial" w:hAnsi="Arial" w:cs="Arial"/>
+          <w:sz w:val="24"/>
+        </w:rPr>
+        <w:t>Updated Team Member Report</w:t>
+      </w:r>
+    </w:p>
+    <w:p>
       <w:r>
         <w:rPr>
           <w:rFonts w:ascii="Arial" w:eastAsia="Arial" w:hAnsi="Arial" w:cs="Arial"/>
@@ -516,6 +523,22 @@
       </w:r>
     </w:p>
     <w:p>
+      <w:pPr>
+        <w:numPr>
+          <w:ilvl w:val="0"/>
+          <w:numId w:val="5"/>
+        </w:numPr>
+        <w:ind w:left="720" w:hanging="360"/>
+      </w:pPr>
+      <w:r>
+        <w:rPr>
+          <w:rFonts w:ascii="Arial" w:eastAsia="Arial" w:hAnsi="Arial" w:cs="Arial"/>
+          <w:sz w:val="24"/>
+        </w:rPr>
+        <w:t>Time crunch due to Covid-19 breakout</w:t>
+      </w:r>
+    </w:p>
+    <w:p>
       <w:r>
         <w:rPr>
           <w:rFonts w:ascii="Arial" w:eastAsia="Arial" w:hAnsi="Arial" w:cs="Arial"/>
@@ -563,8 +586,6 @@
         </w:rPr>
         <w:t xml:space="preserve">apsis of the characters flight, was able to create a visually appealing jump animation. </w:t>
       </w:r>
-      <w:bookmarkStart w:id="1" w:name="_GoBack"/>
-      <w:bookmarkEnd w:id="1"/>
     </w:p>
     <w:p>
       <w:r>
@@ -1030,6 +1051,7 @@
           <w:b/>
           <w:sz w:val="24"/>
         </w:rPr>
+        <w:lastRenderedPageBreak/>
         <w:t xml:space="preserve"> </w:t>
       </w:r>
     </w:p>
@@ -1478,17 +1500,8 @@
           <w:rFonts w:ascii="Arial" w:eastAsia="Arial" w:hAnsi="Arial" w:cs="Arial"/>
           <w:sz w:val="24"/>
         </w:rPr>
-        <w:t xml:space="preserve">Updated </w:t>
-      </w:r>
-      <w:proofErr w:type="spellStart"/>
-      <w:r>
-        <w:rPr>
-          <w:rFonts w:ascii="Arial" w:eastAsia="Arial" w:hAnsi="Arial" w:cs="Arial"/>
-          <w:sz w:val="24"/>
-        </w:rPr>
-        <w:t>Zenhub</w:t>
-      </w:r>
-      <w:proofErr w:type="spellEnd"/>
+        <w:t>Updated Zenhub</w:t>
+      </w:r>
     </w:p>
     <w:p>
       <w:pPr>
@@ -1692,23 +1705,7 @@
           <w:rFonts w:ascii="Arial" w:eastAsia="Arial" w:hAnsi="Arial" w:cs="Arial"/>
           <w:sz w:val="24"/>
         </w:rPr>
-        <w:t xml:space="preserve">Some difficulties with file formatting due to </w:t>
-      </w:r>
-      <w:proofErr w:type="spellStart"/>
-      <w:r>
-        <w:rPr>
-          <w:rFonts w:ascii="Arial" w:eastAsia="Arial" w:hAnsi="Arial" w:cs="Arial"/>
-          <w:sz w:val="24"/>
-        </w:rPr>
-        <w:t>Openoffice</w:t>
-      </w:r>
-      <w:proofErr w:type="spellEnd"/>
-      <w:r>
-        <w:rPr>
-          <w:rFonts w:ascii="Arial" w:eastAsia="Arial" w:hAnsi="Arial" w:cs="Arial"/>
-          <w:sz w:val="24"/>
-        </w:rPr>
-        <w:t>, seeking an alternative. Cannot save to any format that ends with an ‘x’.</w:t>
+        <w:t>Some difficulties with file formatting due to Openoffice, seeking an alternative. Cannot save to any format that ends with an ‘x’.</w:t>
       </w:r>
     </w:p>
     <w:p>
@@ -1792,6 +1789,7 @@
           <w:b/>
           <w:sz w:val="24"/>
         </w:rPr>
+        <w:lastRenderedPageBreak/>
         <w:t>Issues resolved:</w:t>
       </w:r>
     </w:p>
@@ -1812,7 +1810,6 @@
           <w:rFonts w:ascii="Arial" w:eastAsia="Arial" w:hAnsi="Arial" w:cs="Arial"/>
           <w:sz w:val="24"/>
         </w:rPr>
-        <w:lastRenderedPageBreak/>
         <w:t>There was an issue with enemy movement which caused enemies to continue movement despite not being grounded on a ground layer, causing enemies to occasionally begin hovering away.</w:t>
       </w:r>
     </w:p>
@@ -1927,17 +1924,8 @@
           <w:rFonts w:ascii="Arial" w:eastAsia="Arial" w:hAnsi="Arial" w:cs="Arial"/>
           <w:sz w:val="24"/>
         </w:rPr>
-        <w:t xml:space="preserve">: Ethan </w:t>
-      </w:r>
-      <w:proofErr w:type="spellStart"/>
-      <w:r>
-        <w:rPr>
-          <w:rFonts w:ascii="Arial" w:eastAsia="Arial" w:hAnsi="Arial" w:cs="Arial"/>
-          <w:sz w:val="24"/>
-        </w:rPr>
-        <w:t>Esber</w:t>
-      </w:r>
-      <w:proofErr w:type="spellEnd"/>
+        <w:t>: Ethan Esber</w:t>
+      </w:r>
     </w:p>
     <w:p>
       <w:r>
@@ -1992,7 +1980,7 @@
           <w:rFonts w:eastAsia="Calibri" w:cs="Calibri"/>
         </w:rPr>
       </w:pPr>
-      <w:bookmarkStart w:id="2" w:name="_Hlk35323943"/>
+      <w:bookmarkStart w:id="1" w:name="_Hlk35323943"/>
       <w:r>
         <w:rPr>
           <w:rFonts w:ascii="Arial" w:eastAsia="Arial" w:hAnsi="Arial"/>
@@ -2001,7 +1989,7 @@
         </w:rPr>
         <w:t>Updated Team Member Report</w:t>
       </w:r>
-      <w:bookmarkEnd w:id="2"/>
+      <w:bookmarkEnd w:id="1"/>
     </w:p>
     <w:p>
       <w:pPr>
@@ -2157,25 +2145,7 @@
           <w:color w:val="000000"/>
           <w:sz w:val="24"/>
         </w:rPr>
-        <w:t xml:space="preserve">Now have a better understanding of what .meta files to ignore, but still need to do more research into adding them to the </w:t>
-      </w:r>
-      <w:proofErr w:type="spellStart"/>
-      <w:r>
-        <w:rPr>
-          <w:rFonts w:ascii="Arial" w:eastAsia="Arial" w:hAnsi="Arial"/>
-          <w:color w:val="000000"/>
-          <w:sz w:val="24"/>
-        </w:rPr>
-        <w:t>gitignore</w:t>
-      </w:r>
-      <w:proofErr w:type="spellEnd"/>
-      <w:r>
-        <w:rPr>
-          <w:rFonts w:ascii="Arial" w:eastAsia="Arial" w:hAnsi="Arial"/>
-          <w:color w:val="000000"/>
-          <w:sz w:val="24"/>
-        </w:rPr>
-        <w:t xml:space="preserve"> file to make sure they don't keep popping up</w:t>
+        <w:t>Now have a better understanding of what .meta files to ignore, but still need to do more research into adding them to the gitignore file to make sure they don't keep popping up</w:t>
       </w:r>
     </w:p>
     <w:p>
@@ -2204,33 +2174,6 @@
         </w:rPr>
         <w:t>16.667%</w:t>
       </w:r>
-    </w:p>
-    <w:p>
-      <w:pPr>
-        <w:rPr>
-          <w:rFonts w:ascii="Arial" w:eastAsia="Arial" w:hAnsi="Arial" w:cs="Arial"/>
-          <w:b/>
-          <w:sz w:val="24"/>
-        </w:rPr>
-      </w:pPr>
-    </w:p>
-    <w:p>
-      <w:pPr>
-        <w:rPr>
-          <w:rFonts w:ascii="Arial" w:eastAsia="Arial" w:hAnsi="Arial" w:cs="Arial"/>
-          <w:b/>
-          <w:sz w:val="24"/>
-        </w:rPr>
-      </w:pPr>
-    </w:p>
-    <w:p>
-      <w:pPr>
-        <w:rPr>
-          <w:rFonts w:ascii="Arial" w:eastAsia="Arial" w:hAnsi="Arial" w:cs="Arial"/>
-          <w:b/>
-          <w:sz w:val="24"/>
-        </w:rPr>
-      </w:pPr>
     </w:p>
     <w:p>
       <w:pPr>
@@ -2333,6 +2276,22 @@
         </w:rPr>
         <w:t>Cooper</w:t>
       </w:r>
+      <w:r>
+        <w:rPr>
+          <w:rFonts w:ascii="Arial" w:eastAsia="Arial" w:hAnsi="Arial" w:cs="Arial"/>
+          <w:sz w:val="24"/>
+        </w:rPr>
+        <w:t xml:space="preserve"> continued to show his strengths in Unity by further implementing the health system and enemy system.  Cooper served as Product Owner this sprint giving him more experience with Zenhub.  </w:t>
+      </w:r>
+      <w:r>
+        <w:rPr>
+          <w:rFonts w:ascii="Arial" w:eastAsia="Arial" w:hAnsi="Arial" w:cs="Arial"/>
+          <w:sz w:val="24"/>
+        </w:rPr>
+        <w:t>For next sprint, Cooper should investigate installing Microsoft Office provided free from the University Of Maine At Orono to help eliminate future formatting issues.</w:t>
+      </w:r>
+      <w:bookmarkStart w:id="2" w:name="_GoBack"/>
+      <w:bookmarkEnd w:id="2"/>
     </w:p>
     <w:p>
       <w:pPr>
@@ -2393,25 +2352,7 @@
           <w:color w:val="000000"/>
           <w:sz w:val="24"/>
         </w:rPr>
-        <w:t xml:space="preserve">Ethan </w:t>
-      </w:r>
-      <w:proofErr w:type="spellStart"/>
-      <w:r>
-        <w:rPr>
-          <w:rFonts w:ascii="Arial" w:eastAsia="Arial" w:hAnsi="Arial" w:cs="Arial"/>
-          <w:color w:val="000000"/>
-          <w:sz w:val="24"/>
-        </w:rPr>
-        <w:t>Esber</w:t>
-      </w:r>
-      <w:proofErr w:type="spellEnd"/>
-      <w:r>
-        <w:rPr>
-          <w:rFonts w:ascii="Arial" w:eastAsia="Arial" w:hAnsi="Arial" w:cs="Arial"/>
-          <w:color w:val="000000"/>
-          <w:sz w:val="24"/>
-        </w:rPr>
-        <w:t xml:space="preserve"> has made huge leaps in his understanding of Unity. He showed excellent confidence and finished his enemy script and thus the first enemy asset. His communications this week was less than last week, but it normally is excellent. Ethan has exhibited extraordinary artistic skills, but needs to remember to include his artwork for the project in the project folder so that the team may utilize it for the project. Ethan was very active and timely in terms of the documents.</w:t>
+        <w:t>Ethan Esber has made huge leaps in his understanding of Unity. He showed excellent confidence and finished his enemy script and thus the first enemy asset. His communications this week was less than last week, but it normally is excellent. Ethan has exhibited extraordinary artistic skills, but needs to remember to include his artwork for the project in the project folder so that the team may utilize it for the project. Ethan was very active and timely in terms of the documents.</w:t>
       </w:r>
     </w:p>
     <w:p/>

</xml_diff>